<commit_message>
Mandado a CIE por 2da enmienda
Documentos para enviar a CIE UPCH
</commit_message>
<xml_diff>
--- a/Carta.docx
+++ b/Carta.docx
@@ -15,96 +15,90 @@
         <w:t xml:space="preserve">Lima, </w:t>
       </w:r>
       <w:r>
-        <w:t>17</w:t>
-      </w:r>
-      <w:r>
-        <w:t xml:space="preserve"> de Jul</w:t>
-      </w:r>
+        <w:t>28 de Noviembre</w:t>
+      </w:r>
+      <w:r>
+        <w:t xml:space="preserve"> del 201</w:t>
+      </w:r>
+      <w:r>
+        <w:t>7</w:t>
+      </w:r>
+    </w:p>
+    <w:p>
+      <w:pPr>
+        <w:spacing w:after="0"/>
+      </w:pPr>
+    </w:p>
+    <w:p>
+      <w:pPr>
+        <w:spacing w:after="0"/>
+      </w:pPr>
+      <w:r>
+        <w:t>Dra. Frine Samalvides Cuba</w:t>
+      </w:r>
+    </w:p>
+    <w:p>
+      <w:pPr>
+        <w:spacing w:after="0"/>
+      </w:pPr>
+      <w:r>
+        <w:t>Presidente</w:t>
+      </w:r>
+    </w:p>
+    <w:p>
+      <w:pPr>
+        <w:spacing w:after="0"/>
+      </w:pPr>
+      <w:r>
+        <w:t>Comité Institucional de Ética</w:t>
+      </w:r>
+    </w:p>
+    <w:p>
+      <w:pPr>
+        <w:spacing w:after="0"/>
+      </w:pPr>
+      <w:r>
+        <w:t>Universidad Peruana Cayetano Heredia</w:t>
+      </w:r>
+    </w:p>
+    <w:p/>
+    <w:p>
+      <w:r>
+        <w:t>Estimada Dra. Samalvides</w:t>
+      </w:r>
+      <w:r>
+        <w:t>:</w:t>
+      </w:r>
+    </w:p>
+    <w:p>
+      <w:pPr>
+        <w:ind w:firstLine="1418"/>
+      </w:pPr>
+      <w:r>
+        <w:t>El estudio “</w:t>
+      </w:r>
+      <w:r>
+        <w:t>Diseño Centrado en el Usuario en un Sistema de Gestión de Reclamos para el Sistema de Salud del Perú</w:t>
+      </w:r>
+      <w:r>
+        <w:t>”, con código SIDISI 67341, fue aprobado por el CIE de la UPCH con fecha 8 de septiembre del 2016</w:t>
+      </w:r>
+      <w:r>
+        <w:t xml:space="preserve"> y se presento una primera enmienda la cual fue aprobada en la fecha 21 de Julio del 2017</w:t>
+      </w:r>
+      <w:r>
+        <w:t xml:space="preserve">.  </w:t>
+      </w:r>
+      <w:r>
+        <w:t>Luego de revisión adicional de bibliografia, se vio necesario añadir un cuestionario hacia los entrevistados utilizando un cuestionario validado.</w:t>
+      </w:r>
+    </w:p>
+    <w:p>
+      <w:pPr>
+        <w:ind w:firstLine="1418"/>
+      </w:pPr>
       <w:bookmarkStart w:id="0" w:name="_GoBack"/>
       <w:bookmarkEnd w:id="0"/>
-      <w:r>
-        <w:t>io</w:t>
-      </w:r>
-      <w:r>
-        <w:t xml:space="preserve"> del 201</w:t>
-      </w:r>
-      <w:r>
-        <w:t>7</w:t>
-      </w:r>
-    </w:p>
-    <w:p>
-      <w:pPr>
-        <w:spacing w:after="0"/>
-      </w:pPr>
-    </w:p>
-    <w:p>
-      <w:pPr>
-        <w:spacing w:after="0"/>
-      </w:pPr>
-      <w:r>
-        <w:t>Dra. Frine Samalvides Cuba</w:t>
-      </w:r>
-    </w:p>
-    <w:p>
-      <w:pPr>
-        <w:spacing w:after="0"/>
-      </w:pPr>
-      <w:r>
-        <w:t>Presidente</w:t>
-      </w:r>
-    </w:p>
-    <w:p>
-      <w:pPr>
-        <w:spacing w:after="0"/>
-      </w:pPr>
-      <w:r>
-        <w:t>Comité Institucional de Ética</w:t>
-      </w:r>
-    </w:p>
-    <w:p>
-      <w:pPr>
-        <w:spacing w:after="0"/>
-      </w:pPr>
-      <w:r>
-        <w:t>Universidad Peruana Cayetano Heredia</w:t>
-      </w:r>
-    </w:p>
-    <w:p/>
-    <w:p>
-      <w:r>
-        <w:t>Estimada Dra. Samalvides</w:t>
-      </w:r>
-      <w:r>
-        <w:t>:</w:t>
-      </w:r>
-    </w:p>
-    <w:p>
-      <w:pPr>
-        <w:ind w:firstLine="1418"/>
-      </w:pPr>
-      <w:r>
-        <w:t xml:space="preserve">El estudio “Implementación del Sistema Interno para Solicitudes del Asegurado (SISA) como extensión del Registro Informático de Atención al Asegurado (RIAA) en EsSalud”, con código SIDISI 67341, fue aprobado por el CIE de la UPCH con fecha 8 de septiembre del 2016.  Las negociaciones con el equipo de EsSalud para la realización de dicho estudio se vieron interrumpidas por un cambio en la gestión de la institución, por lo que se </w:t>
-      </w:r>
-      <w:r>
-        <w:rPr>
-          <w:lang w:val="es-ES_tradnl"/>
-        </w:rPr>
-        <w:t>decidió</w:t>
-      </w:r>
-      <w:r>
-        <w:t xml:space="preserve"> realizarlo en SUSALUD</w:t>
-      </w:r>
-      <w:r>
-        <w:t xml:space="preserve"> del MINSA</w:t>
-      </w:r>
-      <w:r>
-        <w:t>, entidad con la que las coordinaciones ya se encuentran realizadas.</w:t>
-      </w:r>
-    </w:p>
-    <w:p>
-      <w:pPr>
-        <w:ind w:firstLine="1418"/>
-      </w:pPr>
       <w:r>
         <w:t>Como se puede ver en el listado de modificaciones incluido más abajo, se proponen ediciones menores que no alteran el procedimiento del estudio, ni cambian el riesgo para los participantes.  Adjunto también versiones del protocolo con control de cambios y con todas las modificaciones aceptadas.</w:t>
       </w:r>
@@ -274,7 +268,21 @@
         <w:rPr>
           <w:lang w:val="es-ES_tradnl"/>
         </w:rPr>
-        <w:t>Sección “Sistema de solicitudes en EsSalud – Perú” se cambia por “Sistema de Atención a Solicitudes en SUSALUD – Perú” para dar detalle del sistema actual de SUSALUD</w:t>
+        <w:t xml:space="preserve">Sección “Sistema de solicitudes en </w:t>
+      </w:r>
+      <w:proofErr w:type="spellStart"/>
+      <w:r>
+        <w:rPr>
+          <w:lang w:val="es-ES_tradnl"/>
+        </w:rPr>
+        <w:t>EsSalud</w:t>
+      </w:r>
+      <w:proofErr w:type="spellEnd"/>
+      <w:r>
+        <w:rPr>
+          <w:lang w:val="es-ES_tradnl"/>
+        </w:rPr>
+        <w:t xml:space="preserve"> – Perú” se cambia por “Sistema de Atención a Solicitudes en SUSALUD – Perú” para dar detalle del sistema actual de SUSALUD</w:t>
       </w:r>
     </w:p>
     <w:p>
@@ -346,8 +354,16 @@
         <w:rPr>
           <w:lang w:val="es-ES_tradnl"/>
         </w:rPr>
-        <w:t>Se modifico el Diseño del Estudio para eliminar referencia al sistema de EsSalud</w:t>
-      </w:r>
+        <w:t xml:space="preserve">Se modifico el Diseño del Estudio para eliminar referencia al sistema de </w:t>
+      </w:r>
+      <w:proofErr w:type="spellStart"/>
+      <w:r>
+        <w:rPr>
+          <w:lang w:val="es-ES_tradnl"/>
+        </w:rPr>
+        <w:t>EsSalud</w:t>
+      </w:r>
+      <w:proofErr w:type="spellEnd"/>
     </w:p>
     <w:p>
       <w:pPr>
@@ -364,8 +380,16 @@
         <w:rPr>
           <w:lang w:val="es-ES_tradnl"/>
         </w:rPr>
-        <w:t>Sección “Sistema de Información Planteado” se modifica para especificaciones del nuevo sistema de información de SUSALUD, eliminando referencia de EsSalud</w:t>
-      </w:r>
+        <w:t xml:space="preserve">Sección “Sistema de Información Planteado” se modifica para especificaciones del nuevo sistema de información de SUSALUD, eliminando referencia de </w:t>
+      </w:r>
+      <w:proofErr w:type="spellStart"/>
+      <w:r>
+        <w:rPr>
+          <w:lang w:val="es-ES_tradnl"/>
+        </w:rPr>
+        <w:t>EsSalud</w:t>
+      </w:r>
+      <w:proofErr w:type="spellEnd"/>
     </w:p>
     <w:p>
       <w:pPr>

</xml_diff>